<commit_message>
Minor changes to Analysis Success Criteria section
</commit_message>
<xml_diff>
--- a/Project Write Up/Full Document.docx
+++ b/Project Write Up/Full Document.docx
@@ -1,6 +1,6 @@
 
 <file path=word/document.xml><?xml version="1.0" encoding="utf-8"?>
-<w:document xmlns:wpc="http://schemas.microsoft.com/office/word/2010/wordprocessingCanvas" xmlns:cx="http://schemas.microsoft.com/office/drawing/2014/chartex" xmlns:cx1="http://schemas.microsoft.com/office/drawing/2015/9/8/chartex" xmlns:mc="http://schemas.openxmlformats.org/markup-compatibility/2006" xmlns:o="urn:schemas-microsoft-com:office:office" xmlns:r="http://schemas.openxmlformats.org/officeDocument/2006/relationships" xmlns:m="http://schemas.openxmlformats.org/officeDocument/2006/math" xmlns:v="urn:schemas-microsoft-com:vml" xmlns:wp14="http://schemas.microsoft.com/office/word/2010/wordprocessingDrawing" xmlns:wp="http://schemas.openxmlformats.org/drawingml/2006/wordprocessingDrawing" xmlns:w10="urn:schemas-microsoft-com:office:word" xmlns:w="http://schemas.openxmlformats.org/wordprocessingml/2006/main" xmlns:w14="http://schemas.microsoft.com/office/word/2010/wordml" xmlns:w15="http://schemas.microsoft.com/office/word/2012/wordml" xmlns:w16se="http://schemas.microsoft.com/office/word/2015/wordml/symex" xmlns:wpg="http://schemas.microsoft.com/office/word/2010/wordprocessingGroup" xmlns:wpi="http://schemas.microsoft.com/office/word/2010/wordprocessingInk" xmlns:wne="http://schemas.microsoft.com/office/word/2006/wordml" xmlns:wps="http://schemas.microsoft.com/office/word/2010/wordprocessingShape" mc:Ignorable="w14 w15 w16se wp14">
+<w:document xmlns:wpc="http://schemas.microsoft.com/office/word/2010/wordprocessingCanvas" xmlns:cx="http://schemas.microsoft.com/office/drawing/2014/chartex" xmlns:cx1="http://schemas.microsoft.com/office/drawing/2015/9/8/chartex" xmlns:cx2="http://schemas.microsoft.com/office/drawing/2015/10/21/chartex" xmlns:cx3="http://schemas.microsoft.com/office/drawing/2016/5/9/chartex" xmlns:cx4="http://schemas.microsoft.com/office/drawing/2016/5/10/chartex" xmlns:cx5="http://schemas.microsoft.com/office/drawing/2016/5/11/chartex" xmlns:cx6="http://schemas.microsoft.com/office/drawing/2016/5/12/chartex" xmlns:cx7="http://schemas.microsoft.com/office/drawing/2016/5/13/chartex" xmlns:cx8="http://schemas.microsoft.com/office/drawing/2016/5/14/chartex" xmlns:mc="http://schemas.openxmlformats.org/markup-compatibility/2006" xmlns:aink="http://schemas.microsoft.com/office/drawing/2016/ink" xmlns:am3d="http://schemas.microsoft.com/office/drawing/2017/model3d" xmlns:o="urn:schemas-microsoft-com:office:office" xmlns:r="http://schemas.openxmlformats.org/officeDocument/2006/relationships" xmlns:m="http://schemas.openxmlformats.org/officeDocument/2006/math" xmlns:v="urn:schemas-microsoft-com:vml" xmlns:wp14="http://schemas.microsoft.com/office/word/2010/wordprocessingDrawing" xmlns:wp="http://schemas.openxmlformats.org/drawingml/2006/wordprocessingDrawing" xmlns:w10="urn:schemas-microsoft-com:office:word" xmlns:w="http://schemas.openxmlformats.org/wordprocessingml/2006/main" xmlns:w14="http://schemas.microsoft.com/office/word/2010/wordml" xmlns:w15="http://schemas.microsoft.com/office/word/2012/wordml" xmlns:w16cid="http://schemas.microsoft.com/office/word/2016/wordml/cid" xmlns:w16se="http://schemas.microsoft.com/office/word/2015/wordml/symex" xmlns:wpg="http://schemas.microsoft.com/office/word/2010/wordprocessingGroup" xmlns:wpi="http://schemas.microsoft.com/office/word/2010/wordprocessingInk" xmlns:wne="http://schemas.microsoft.com/office/word/2006/wordml" xmlns:wps="http://schemas.microsoft.com/office/word/2010/wordprocessingShape" mc:Ignorable="w14 w15 w16se w16cid wp14">
   <w:body>
     <w:p>
       <w:pPr>
@@ -10,8 +10,6 @@
           <w:u w:val="single"/>
         </w:rPr>
       </w:pPr>
-      <w:bookmarkStart w:id="0" w:name="_GoBack"/>
-      <w:bookmarkEnd w:id="0"/>
       <w:r>
         <w:rPr>
           <w:u w:val="single"/>
@@ -2673,7 +2671,12 @@
         </w:numPr>
       </w:pPr>
       <w:r>
-        <w:t>Displaying tips when the user access more niche and unknown features. This feature will be very beneficial because it will help users who are less computer literate and therefore increases the accessibility to a higher proportion of the potential user base.</w:t>
+        <w:t>Displaying tips when the user access more niche and unknown features. This feature will be very beneficial because it will help users who are less computer literate and therefore increases the accessibility to a higher proportio</w:t>
+      </w:r>
+      <w:bookmarkStart w:id="0" w:name="_GoBack"/>
+      <w:bookmarkEnd w:id="0"/>
+      <w:r>
+        <w:t>n of the potential user base.</w:t>
       </w:r>
     </w:p>
     <w:p>
@@ -2685,7 +2688,13 @@
         </w:numPr>
       </w:pPr>
       <w:r>
-        <w:t>Detailed, helpful error messages that inform the user. This is important because it enables the user to use the app in a more productive way and therefore improves the apps usefulness.</w:t>
+        <w:t xml:space="preserve">Store equations for subjects such as Maths, Physics, Chemistry, etc. that the user can select and enter their variables to complete the equations. </w:t>
+      </w:r>
+      <w:r>
+        <w:t>These equations</w:t>
+      </w:r>
+      <w:r>
+        <w:t xml:space="preserve"> will be stored in a list that the user can access by tapping a button on the main activity.</w:t>
       </w:r>
     </w:p>
     <w:p>
@@ -2697,11 +2706,8 @@
         </w:numPr>
       </w:pPr>
       <w:r>
-        <w:t xml:space="preserve">The capability to change the layout of the app to accommodate users with less common device sizes. This feature is important because it will </w:t>
-      </w:r>
-      <w:r>
         <w:lastRenderedPageBreak/>
-        <w:t>allow a larger percentage of users to be able to interact properly with the app.</w:t>
+        <w:t>Detailed, helpful error messages that inform the user. This is important because it enables the user to use the app in a more productive way and therefore improves the apps usefulness.</w:t>
       </w:r>
     </w:p>
     <w:p>
@@ -2713,10 +2719,22 @@
         </w:numPr>
       </w:pPr>
       <w:r>
-        <w:t xml:space="preserve">Conversions between different base number systems, namely, binary, hexadecimal, and denary. This will be a useful feature as conversions between number systems feature heavily in the </w:t>
-      </w:r>
-      <w:r>
-        <w:t>Computer Science GCSE and therefore will be helpful to GCSE students.</w:t>
+        <w:t>The capability to change the layout of the app to accommodate users with less common device sizes. This feature is important because it will allow a larger percentage of users to be able to interact properly with the app.</w:t>
+      </w:r>
+    </w:p>
+    <w:p>
+      <w:pPr>
+        <w:pStyle w:val="ListParagraph"/>
+        <w:numPr>
+          <w:ilvl w:val="0"/>
+          <w:numId w:val="17"/>
+        </w:numPr>
+      </w:pPr>
+      <w:r>
+        <w:t xml:space="preserve">Conversions between different base number systems, namely, binary, hexadecimal, and denary. </w:t>
+      </w:r>
+      <w:r>
+        <w:t>This will be a useful feature as conversions between number systems feature heavily in the Computer Science GCSE and therefore will be helpful to GCSE students.</w:t>
       </w:r>
     </w:p>
     <w:p>
@@ -3087,7 +3105,17 @@
                 <w:szCs w:val="20"/>
                 <w:shd w:val="clear" w:color="auto" w:fill="FFFFFF"/>
               </w:rPr>
-              <w:t>3 + 4 × 2 ÷ ( 1 − 5 ) ^ 2 ^ 3” the postfix will become “</w:t>
+              <w:t xml:space="preserve">3 + 4 × 2 ÷ ( 1 − 5 ) ^ 2 ^ 3” the postfix will become </w:t>
+            </w:r>
+            <w:r>
+              <w:rPr>
+                <w:rFonts w:ascii="Arial" w:hAnsi="Arial" w:cs="Arial"/>
+                <w:color w:val="222222"/>
+                <w:szCs w:val="20"/>
+                <w:shd w:val="clear" w:color="auto" w:fill="FFFFFF"/>
+              </w:rPr>
+              <w:lastRenderedPageBreak/>
+              <w:t>“</w:t>
             </w:r>
             <w:r>
               <w:rPr>
@@ -3116,6 +3144,7 @@
               <w:rPr>
                 <w:szCs w:val="20"/>
               </w:rPr>
+              <w:lastRenderedPageBreak/>
               <w:t>EvaluateRPN</w:t>
             </w:r>
           </w:p>
@@ -3211,14 +3240,7 @@
               <w:rPr>
                 <w:szCs w:val="20"/>
               </w:rPr>
-              <w:t xml:space="preserve">This method will evaluate the postfix and return the answer </w:t>
-            </w:r>
-            <w:r>
-              <w:rPr>
-                <w:szCs w:val="20"/>
-              </w:rPr>
-              <w:lastRenderedPageBreak/>
-              <w:t>to the user’s original expression.</w:t>
+              <w:t>This method will evaluate the postfix and return the answer to the user’s original expression.</w:t>
             </w:r>
           </w:p>
           <w:p>
@@ -3310,7 +3332,6 @@
               <w:rPr>
                 <w:szCs w:val="20"/>
               </w:rPr>
-              <w:lastRenderedPageBreak/>
               <w:t>Roots</w:t>
             </w:r>
           </w:p>
@@ -3545,6 +3566,7 @@
               <w:rPr>
                 <w:szCs w:val="20"/>
               </w:rPr>
+              <w:lastRenderedPageBreak/>
               <w:t>trigFunction</w:t>
             </w:r>
           </w:p>
@@ -3563,6 +3585,7 @@
               <w:rPr>
                 <w:szCs w:val="20"/>
               </w:rPr>
+              <w:lastRenderedPageBreak/>
               <w:t>input</w:t>
             </w:r>
           </w:p>
@@ -3599,6 +3622,7 @@
               <w:rPr>
                 <w:szCs w:val="20"/>
               </w:rPr>
+              <w:lastRenderedPageBreak/>
               <w:t>MainActivity</w:t>
             </w:r>
           </w:p>
@@ -3617,27 +3641,33 @@
               <w:rPr>
                 <w:szCs w:val="20"/>
               </w:rPr>
-              <w:t>The method will evaluate the trigFunction variable to decide the trigonometry function that will be used.</w:t>
-            </w:r>
-          </w:p>
-          <w:p>
-            <w:pPr>
-              <w:rPr>
-                <w:szCs w:val="20"/>
-              </w:rPr>
-            </w:pPr>
-          </w:p>
-          <w:p>
-            <w:pPr>
-              <w:rPr>
-                <w:szCs w:val="20"/>
-              </w:rPr>
-            </w:pPr>
+              <w:t xml:space="preserve">The method will evaluate the </w:t>
+            </w:r>
             <w:r>
               <w:rPr>
                 <w:szCs w:val="20"/>
               </w:rPr>
               <w:lastRenderedPageBreak/>
+              <w:t>trigFunction variable to decide the trigonometry function that will be used.</w:t>
+            </w:r>
+          </w:p>
+          <w:p>
+            <w:pPr>
+              <w:rPr>
+                <w:szCs w:val="20"/>
+              </w:rPr>
+            </w:pPr>
+          </w:p>
+          <w:p>
+            <w:pPr>
+              <w:rPr>
+                <w:szCs w:val="20"/>
+              </w:rPr>
+            </w:pPr>
+            <w:r>
+              <w:rPr>
+                <w:szCs w:val="20"/>
+              </w:rPr>
               <w:t>Depending on the trigonometry function, the user’s input will be calculated using Java’s Math class. The answer from this will be stored in the result variable.</w:t>
             </w:r>
           </w:p>
@@ -4230,7 +4260,14 @@
               <w:rPr>
                 <w:szCs w:val="20"/>
               </w:rPr>
-              <w:t>The user then has the option to select a specific type of notation for their input to displayed in.</w:t>
+              <w:t xml:space="preserve">The user then has the option to select a specific type of </w:t>
+            </w:r>
+            <w:r>
+              <w:rPr>
+                <w:szCs w:val="20"/>
+              </w:rPr>
+              <w:lastRenderedPageBreak/>
+              <w:t>notation for their input to displayed in.</w:t>
             </w:r>
           </w:p>
         </w:tc>
@@ -4250,6 +4287,7 @@
               <w:rPr>
                 <w:szCs w:val="20"/>
               </w:rPr>
+              <w:lastRenderedPageBreak/>
               <w:t>convertUnits</w:t>
             </w:r>
           </w:p>
@@ -4268,14 +4306,7 @@
               <w:rPr>
                 <w:szCs w:val="20"/>
               </w:rPr>
-              <w:t xml:space="preserve">A string containing the current unit and a </w:t>
-            </w:r>
-            <w:r>
-              <w:rPr>
-                <w:szCs w:val="20"/>
-              </w:rPr>
-              <w:lastRenderedPageBreak/>
-              <w:t>double containing the value of that unit.</w:t>
+              <w:t>A string containing the current unit and a double containing the value of that unit.</w:t>
             </w:r>
           </w:p>
         </w:tc>
@@ -4298,7 +4329,6 @@
               <w:rPr>
                 <w:szCs w:val="20"/>
               </w:rPr>
-              <w:lastRenderedPageBreak/>
               <w:t>currentUnit</w:t>
             </w:r>
           </w:p>
@@ -4353,7 +4383,6 @@
               <w:rPr>
                 <w:szCs w:val="20"/>
               </w:rPr>
-              <w:lastRenderedPageBreak/>
               <w:t>resultUnit</w:t>
             </w:r>
           </w:p>
@@ -4372,7 +4401,6 @@
               <w:rPr>
                 <w:szCs w:val="20"/>
               </w:rPr>
-              <w:lastRenderedPageBreak/>
               <w:t>MainActivity</w:t>
             </w:r>
           </w:p>
@@ -4391,14 +4419,7 @@
               <w:rPr>
                 <w:szCs w:val="20"/>
               </w:rPr>
-              <w:t xml:space="preserve">This method will be called on the user’s click of a button. It will </w:t>
-            </w:r>
-            <w:r>
-              <w:rPr>
-                <w:szCs w:val="20"/>
-              </w:rPr>
-              <w:lastRenderedPageBreak/>
-              <w:t xml:space="preserve">bring up a menu where the user can select the conversion they want. For example, they can select “cm -&gt; m”. </w:t>
+              <w:t xml:space="preserve">This method will be called on the user’s click of a button. It will bring up a menu where the user can select the conversion they want. For example, they can select “cm -&gt; m”. </w:t>
             </w:r>
           </w:p>
           <w:p>
@@ -4626,7 +4647,6 @@
               <w:rPr>
                 <w:szCs w:val="20"/>
               </w:rPr>
-              <w:lastRenderedPageBreak/>
               <w:t>Display Error</w:t>
             </w:r>
           </w:p>
@@ -4742,27 +4762,33 @@
                 <w:szCs w:val="20"/>
               </w:rPr>
               <w:br/>
-              <w:t>For example, it will be called when the calculator encounters a failed verification check. When this occurs, the error code will be a parameter in the method call.</w:t>
-            </w:r>
-          </w:p>
-          <w:p>
-            <w:pPr>
-              <w:rPr>
-                <w:szCs w:val="20"/>
-              </w:rPr>
-            </w:pPr>
-          </w:p>
-          <w:p>
-            <w:pPr>
-              <w:rPr>
-                <w:szCs w:val="20"/>
-              </w:rPr>
-            </w:pPr>
+              <w:t xml:space="preserve">For example, it will be called when the calculator encounters a failed verification </w:t>
+            </w:r>
             <w:r>
               <w:rPr>
                 <w:szCs w:val="20"/>
               </w:rPr>
               <w:lastRenderedPageBreak/>
+              <w:t>check. When this occurs, the error code will be a parameter in the method call.</w:t>
+            </w:r>
+          </w:p>
+          <w:p>
+            <w:pPr>
+              <w:rPr>
+                <w:szCs w:val="20"/>
+              </w:rPr>
+            </w:pPr>
+          </w:p>
+          <w:p>
+            <w:pPr>
+              <w:rPr>
+                <w:szCs w:val="20"/>
+              </w:rPr>
+            </w:pPr>
+            <w:r>
+              <w:rPr>
+                <w:szCs w:val="20"/>
+              </w:rPr>
               <w:t>This error code will be linked to a description of the error and how to fix it. This description will be a string stored in the variable “errorDetail” and will be displayed to the user.</w:t>
             </w:r>
           </w:p>
@@ -5076,14 +5102,8 @@
               <w:rPr>
                 <w:szCs w:val="20"/>
               </w:rPr>
-              <w:t xml:space="preserve">All equations require the values to be entered in SI units. This is because the equations in GCSE and A Level papers are to </w:t>
-            </w:r>
-            <w:r>
-              <w:rPr>
-                <w:szCs w:val="20"/>
-              </w:rPr>
               <w:lastRenderedPageBreak/>
-              <w:t>be used with SI units. Therefore, this will help the user become used to doing calculations and become better prepared for their exams.</w:t>
+              <w:t>All equations require the values to be entered in SI units. This is because the equations in GCSE and A Level papers are to be used with SI units. Therefore, this will help the user become used to doing calculations and become better prepared for their exams.</w:t>
             </w:r>
           </w:p>
         </w:tc>
@@ -5423,14 +5443,14 @@
               <w:rPr>
                 <w:szCs w:val="20"/>
               </w:rPr>
-              <w:t xml:space="preserve">For example, when the user first accesses the convertNotation() method, a pop up will be shown explaining that the method shows different notations for the user’s results. It will also outline how the user can select a </w:t>
+              <w:t xml:space="preserve">For example, when the user first accesses the convertNotation() method, a pop up will be shown explaining that the method </w:t>
             </w:r>
             <w:r>
               <w:rPr>
                 <w:szCs w:val="20"/>
               </w:rPr>
               <w:lastRenderedPageBreak/>
-              <w:t>notation to be used in the calculator.</w:t>
+              <w:t>shows different notations for the user’s results. It will also outline how the user can select a notation to be used in the calculator.</w:t>
             </w:r>
           </w:p>
         </w:tc>
@@ -7911,7 +7931,7 @@
 </file>
 
 <file path=word/endnotes.xml><?xml version="1.0" encoding="utf-8"?>
-<w:endnotes xmlns:wpc="http://schemas.microsoft.com/office/word/2010/wordprocessingCanvas" xmlns:cx="http://schemas.microsoft.com/office/drawing/2014/chartex" xmlns:cx1="http://schemas.microsoft.com/office/drawing/2015/9/8/chartex" xmlns:mc="http://schemas.openxmlformats.org/markup-compatibility/2006" xmlns:o="urn:schemas-microsoft-com:office:office" xmlns:r="http://schemas.openxmlformats.org/officeDocument/2006/relationships" xmlns:m="http://schemas.openxmlformats.org/officeDocument/2006/math" xmlns:v="urn:schemas-microsoft-com:vml" xmlns:wp14="http://schemas.microsoft.com/office/word/2010/wordprocessingDrawing" xmlns:wp="http://schemas.openxmlformats.org/drawingml/2006/wordprocessingDrawing" xmlns:w10="urn:schemas-microsoft-com:office:word" xmlns:w="http://schemas.openxmlformats.org/wordprocessingml/2006/main" xmlns:w14="http://schemas.microsoft.com/office/word/2010/wordml" xmlns:w15="http://schemas.microsoft.com/office/word/2012/wordml" xmlns:w16se="http://schemas.microsoft.com/office/word/2015/wordml/symex" xmlns:wpg="http://schemas.microsoft.com/office/word/2010/wordprocessingGroup" xmlns:wpi="http://schemas.microsoft.com/office/word/2010/wordprocessingInk" xmlns:wne="http://schemas.microsoft.com/office/word/2006/wordml" xmlns:wps="http://schemas.microsoft.com/office/word/2010/wordprocessingShape" mc:Ignorable="w14 w15 w16se wp14">
+<w:endnotes xmlns:wpc="http://schemas.microsoft.com/office/word/2010/wordprocessingCanvas" xmlns:cx="http://schemas.microsoft.com/office/drawing/2014/chartex" xmlns:cx1="http://schemas.microsoft.com/office/drawing/2015/9/8/chartex" xmlns:cx2="http://schemas.microsoft.com/office/drawing/2015/10/21/chartex" xmlns:cx3="http://schemas.microsoft.com/office/drawing/2016/5/9/chartex" xmlns:cx4="http://schemas.microsoft.com/office/drawing/2016/5/10/chartex" xmlns:cx5="http://schemas.microsoft.com/office/drawing/2016/5/11/chartex" xmlns:cx6="http://schemas.microsoft.com/office/drawing/2016/5/12/chartex" xmlns:cx7="http://schemas.microsoft.com/office/drawing/2016/5/13/chartex" xmlns:cx8="http://schemas.microsoft.com/office/drawing/2016/5/14/chartex" xmlns:mc="http://schemas.openxmlformats.org/markup-compatibility/2006" xmlns:aink="http://schemas.microsoft.com/office/drawing/2016/ink" xmlns:am3d="http://schemas.microsoft.com/office/drawing/2017/model3d" xmlns:o="urn:schemas-microsoft-com:office:office" xmlns:r="http://schemas.openxmlformats.org/officeDocument/2006/relationships" xmlns:m="http://schemas.openxmlformats.org/officeDocument/2006/math" xmlns:v="urn:schemas-microsoft-com:vml" xmlns:wp14="http://schemas.microsoft.com/office/word/2010/wordprocessingDrawing" xmlns:wp="http://schemas.openxmlformats.org/drawingml/2006/wordprocessingDrawing" xmlns:w10="urn:schemas-microsoft-com:office:word" xmlns:w="http://schemas.openxmlformats.org/wordprocessingml/2006/main" xmlns:w14="http://schemas.microsoft.com/office/word/2010/wordml" xmlns:w15="http://schemas.microsoft.com/office/word/2012/wordml" xmlns:w16cid="http://schemas.microsoft.com/office/word/2016/wordml/cid" xmlns:w16se="http://schemas.microsoft.com/office/word/2015/wordml/symex" xmlns:wpg="http://schemas.microsoft.com/office/word/2010/wordprocessingGroup" xmlns:wpi="http://schemas.microsoft.com/office/word/2010/wordprocessingInk" xmlns:wne="http://schemas.microsoft.com/office/word/2006/wordml" xmlns:wps="http://schemas.microsoft.com/office/word/2010/wordprocessingShape" mc:Ignorable="w14 w15 w16se w16cid wp14">
   <w:endnote w:type="separator" w:id="-1">
     <w:p>
       <w:pPr>
@@ -7936,7 +7956,7 @@
 </file>
 
 <file path=word/footer1.xml><?xml version="1.0" encoding="utf-8"?>
-<w:ftr xmlns:wpc="http://schemas.microsoft.com/office/word/2010/wordprocessingCanvas" xmlns:cx="http://schemas.microsoft.com/office/drawing/2014/chartex" xmlns:cx1="http://schemas.microsoft.com/office/drawing/2015/9/8/chartex" xmlns:mc="http://schemas.openxmlformats.org/markup-compatibility/2006" xmlns:o="urn:schemas-microsoft-com:office:office" xmlns:r="http://schemas.openxmlformats.org/officeDocument/2006/relationships" xmlns:m="http://schemas.openxmlformats.org/officeDocument/2006/math" xmlns:v="urn:schemas-microsoft-com:vml" xmlns:wp14="http://schemas.microsoft.com/office/word/2010/wordprocessingDrawing" xmlns:wp="http://schemas.openxmlformats.org/drawingml/2006/wordprocessingDrawing" xmlns:w10="urn:schemas-microsoft-com:office:word" xmlns:w="http://schemas.openxmlformats.org/wordprocessingml/2006/main" xmlns:w14="http://schemas.microsoft.com/office/word/2010/wordml" xmlns:w15="http://schemas.microsoft.com/office/word/2012/wordml" xmlns:w16se="http://schemas.microsoft.com/office/word/2015/wordml/symex" xmlns:wpg="http://schemas.microsoft.com/office/word/2010/wordprocessingGroup" xmlns:wpi="http://schemas.microsoft.com/office/word/2010/wordprocessingInk" xmlns:wne="http://schemas.microsoft.com/office/word/2006/wordml" xmlns:wps="http://schemas.microsoft.com/office/word/2010/wordprocessingShape" mc:Ignorable="w14 w15 w16se wp14">
+<w:ftr xmlns:wpc="http://schemas.microsoft.com/office/word/2010/wordprocessingCanvas" xmlns:cx="http://schemas.microsoft.com/office/drawing/2014/chartex" xmlns:cx1="http://schemas.microsoft.com/office/drawing/2015/9/8/chartex" xmlns:cx2="http://schemas.microsoft.com/office/drawing/2015/10/21/chartex" xmlns:cx3="http://schemas.microsoft.com/office/drawing/2016/5/9/chartex" xmlns:cx4="http://schemas.microsoft.com/office/drawing/2016/5/10/chartex" xmlns:cx5="http://schemas.microsoft.com/office/drawing/2016/5/11/chartex" xmlns:cx6="http://schemas.microsoft.com/office/drawing/2016/5/12/chartex" xmlns:cx7="http://schemas.microsoft.com/office/drawing/2016/5/13/chartex" xmlns:cx8="http://schemas.microsoft.com/office/drawing/2016/5/14/chartex" xmlns:mc="http://schemas.openxmlformats.org/markup-compatibility/2006" xmlns:aink="http://schemas.microsoft.com/office/drawing/2016/ink" xmlns:am3d="http://schemas.microsoft.com/office/drawing/2017/model3d" xmlns:o="urn:schemas-microsoft-com:office:office" xmlns:r="http://schemas.openxmlformats.org/officeDocument/2006/relationships" xmlns:m="http://schemas.openxmlformats.org/officeDocument/2006/math" xmlns:v="urn:schemas-microsoft-com:vml" xmlns:wp14="http://schemas.microsoft.com/office/word/2010/wordprocessingDrawing" xmlns:wp="http://schemas.openxmlformats.org/drawingml/2006/wordprocessingDrawing" xmlns:w10="urn:schemas-microsoft-com:office:word" xmlns:w="http://schemas.openxmlformats.org/wordprocessingml/2006/main" xmlns:w14="http://schemas.microsoft.com/office/word/2010/wordml" xmlns:w15="http://schemas.microsoft.com/office/word/2012/wordml" xmlns:w16cid="http://schemas.microsoft.com/office/word/2016/wordml/cid" xmlns:w16se="http://schemas.microsoft.com/office/word/2015/wordml/symex" xmlns:wpg="http://schemas.microsoft.com/office/word/2010/wordprocessingGroup" xmlns:wpi="http://schemas.microsoft.com/office/word/2010/wordprocessingInk" xmlns:wne="http://schemas.microsoft.com/office/word/2006/wordml" xmlns:wps="http://schemas.microsoft.com/office/word/2010/wordprocessingShape" mc:Ignorable="w14 w15 w16se w16cid wp14">
   <w:sdt>
     <w:sdtPr>
       <w:id w:val="-1290046261"/>
@@ -7968,7 +7988,7 @@
           <w:rPr>
             <w:noProof/>
           </w:rPr>
-          <w:t>23</w:t>
+          <w:t>7</w:t>
         </w:r>
         <w:r>
           <w:rPr>
@@ -7988,7 +8008,7 @@
 </file>
 
 <file path=word/footnotes.xml><?xml version="1.0" encoding="utf-8"?>
-<w:footnotes xmlns:wpc="http://schemas.microsoft.com/office/word/2010/wordprocessingCanvas" xmlns:cx="http://schemas.microsoft.com/office/drawing/2014/chartex" xmlns:cx1="http://schemas.microsoft.com/office/drawing/2015/9/8/chartex" xmlns:mc="http://schemas.openxmlformats.org/markup-compatibility/2006" xmlns:o="urn:schemas-microsoft-com:office:office" xmlns:r="http://schemas.openxmlformats.org/officeDocument/2006/relationships" xmlns:m="http://schemas.openxmlformats.org/officeDocument/2006/math" xmlns:v="urn:schemas-microsoft-com:vml" xmlns:wp14="http://schemas.microsoft.com/office/word/2010/wordprocessingDrawing" xmlns:wp="http://schemas.openxmlformats.org/drawingml/2006/wordprocessingDrawing" xmlns:w10="urn:schemas-microsoft-com:office:word" xmlns:w="http://schemas.openxmlformats.org/wordprocessingml/2006/main" xmlns:w14="http://schemas.microsoft.com/office/word/2010/wordml" xmlns:w15="http://schemas.microsoft.com/office/word/2012/wordml" xmlns:w16se="http://schemas.microsoft.com/office/word/2015/wordml/symex" xmlns:wpg="http://schemas.microsoft.com/office/word/2010/wordprocessingGroup" xmlns:wpi="http://schemas.microsoft.com/office/word/2010/wordprocessingInk" xmlns:wne="http://schemas.microsoft.com/office/word/2006/wordml" xmlns:wps="http://schemas.microsoft.com/office/word/2010/wordprocessingShape" mc:Ignorable="w14 w15 w16se wp14">
+<w:footnotes xmlns:wpc="http://schemas.microsoft.com/office/word/2010/wordprocessingCanvas" xmlns:cx="http://schemas.microsoft.com/office/drawing/2014/chartex" xmlns:cx1="http://schemas.microsoft.com/office/drawing/2015/9/8/chartex" xmlns:cx2="http://schemas.microsoft.com/office/drawing/2015/10/21/chartex" xmlns:cx3="http://schemas.microsoft.com/office/drawing/2016/5/9/chartex" xmlns:cx4="http://schemas.microsoft.com/office/drawing/2016/5/10/chartex" xmlns:cx5="http://schemas.microsoft.com/office/drawing/2016/5/11/chartex" xmlns:cx6="http://schemas.microsoft.com/office/drawing/2016/5/12/chartex" xmlns:cx7="http://schemas.microsoft.com/office/drawing/2016/5/13/chartex" xmlns:cx8="http://schemas.microsoft.com/office/drawing/2016/5/14/chartex" xmlns:mc="http://schemas.openxmlformats.org/markup-compatibility/2006" xmlns:aink="http://schemas.microsoft.com/office/drawing/2016/ink" xmlns:am3d="http://schemas.microsoft.com/office/drawing/2017/model3d" xmlns:o="urn:schemas-microsoft-com:office:office" xmlns:r="http://schemas.openxmlformats.org/officeDocument/2006/relationships" xmlns:m="http://schemas.openxmlformats.org/officeDocument/2006/math" xmlns:v="urn:schemas-microsoft-com:vml" xmlns:wp14="http://schemas.microsoft.com/office/word/2010/wordprocessingDrawing" xmlns:wp="http://schemas.openxmlformats.org/drawingml/2006/wordprocessingDrawing" xmlns:w10="urn:schemas-microsoft-com:office:word" xmlns:w="http://schemas.openxmlformats.org/wordprocessingml/2006/main" xmlns:w14="http://schemas.microsoft.com/office/word/2010/wordml" xmlns:w15="http://schemas.microsoft.com/office/word/2012/wordml" xmlns:w16cid="http://schemas.microsoft.com/office/word/2016/wordml/cid" xmlns:w16se="http://schemas.microsoft.com/office/word/2015/wordml/symex" xmlns:wpg="http://schemas.microsoft.com/office/word/2010/wordprocessingGroup" xmlns:wpi="http://schemas.microsoft.com/office/word/2010/wordprocessingInk" xmlns:wne="http://schemas.microsoft.com/office/word/2006/wordml" xmlns:wps="http://schemas.microsoft.com/office/word/2010/wordprocessingShape" mc:Ignorable="w14 w15 w16se w16cid wp14">
   <w:footnote w:type="separator" w:id="-1">
     <w:p>
       <w:pPr>
@@ -8013,7 +8033,7 @@
 </file>
 
 <file path=word/header1.xml><?xml version="1.0" encoding="utf-8"?>
-<w:hdr xmlns:wpc="http://schemas.microsoft.com/office/word/2010/wordprocessingCanvas" xmlns:cx="http://schemas.microsoft.com/office/drawing/2014/chartex" xmlns:cx1="http://schemas.microsoft.com/office/drawing/2015/9/8/chartex" xmlns:mc="http://schemas.openxmlformats.org/markup-compatibility/2006" xmlns:o="urn:schemas-microsoft-com:office:office" xmlns:r="http://schemas.openxmlformats.org/officeDocument/2006/relationships" xmlns:m="http://schemas.openxmlformats.org/officeDocument/2006/math" xmlns:v="urn:schemas-microsoft-com:vml" xmlns:wp14="http://schemas.microsoft.com/office/word/2010/wordprocessingDrawing" xmlns:wp="http://schemas.openxmlformats.org/drawingml/2006/wordprocessingDrawing" xmlns:w10="urn:schemas-microsoft-com:office:word" xmlns:w="http://schemas.openxmlformats.org/wordprocessingml/2006/main" xmlns:w14="http://schemas.microsoft.com/office/word/2010/wordml" xmlns:w15="http://schemas.microsoft.com/office/word/2012/wordml" xmlns:w16se="http://schemas.microsoft.com/office/word/2015/wordml/symex" xmlns:wpg="http://schemas.microsoft.com/office/word/2010/wordprocessingGroup" xmlns:wpi="http://schemas.microsoft.com/office/word/2010/wordprocessingInk" xmlns:wne="http://schemas.microsoft.com/office/word/2006/wordml" xmlns:wps="http://schemas.microsoft.com/office/word/2010/wordprocessingShape" mc:Ignorable="w14 w15 w16se wp14">
+<w:hdr xmlns:wpc="http://schemas.microsoft.com/office/word/2010/wordprocessingCanvas" xmlns:cx="http://schemas.microsoft.com/office/drawing/2014/chartex" xmlns:cx1="http://schemas.microsoft.com/office/drawing/2015/9/8/chartex" xmlns:cx2="http://schemas.microsoft.com/office/drawing/2015/10/21/chartex" xmlns:cx3="http://schemas.microsoft.com/office/drawing/2016/5/9/chartex" xmlns:cx4="http://schemas.microsoft.com/office/drawing/2016/5/10/chartex" xmlns:cx5="http://schemas.microsoft.com/office/drawing/2016/5/11/chartex" xmlns:cx6="http://schemas.microsoft.com/office/drawing/2016/5/12/chartex" xmlns:cx7="http://schemas.microsoft.com/office/drawing/2016/5/13/chartex" xmlns:cx8="http://schemas.microsoft.com/office/drawing/2016/5/14/chartex" xmlns:mc="http://schemas.openxmlformats.org/markup-compatibility/2006" xmlns:aink="http://schemas.microsoft.com/office/drawing/2016/ink" xmlns:am3d="http://schemas.microsoft.com/office/drawing/2017/model3d" xmlns:o="urn:schemas-microsoft-com:office:office" xmlns:r="http://schemas.openxmlformats.org/officeDocument/2006/relationships" xmlns:m="http://schemas.openxmlformats.org/officeDocument/2006/math" xmlns:v="urn:schemas-microsoft-com:vml" xmlns:wp14="http://schemas.microsoft.com/office/word/2010/wordprocessingDrawing" xmlns:wp="http://schemas.openxmlformats.org/drawingml/2006/wordprocessingDrawing" xmlns:w10="urn:schemas-microsoft-com:office:word" xmlns:w="http://schemas.openxmlformats.org/wordprocessingml/2006/main" xmlns:w14="http://schemas.microsoft.com/office/word/2010/wordml" xmlns:w15="http://schemas.microsoft.com/office/word/2012/wordml" xmlns:w16cid="http://schemas.microsoft.com/office/word/2016/wordml/cid" xmlns:w16se="http://schemas.microsoft.com/office/word/2015/wordml/symex" xmlns:wpg="http://schemas.microsoft.com/office/word/2010/wordprocessingGroup" xmlns:wpi="http://schemas.microsoft.com/office/word/2010/wordprocessingInk" xmlns:wne="http://schemas.microsoft.com/office/word/2006/wordml" xmlns:wps="http://schemas.microsoft.com/office/word/2010/wordprocessingShape" mc:Ignorable="w14 w15 w16se w16cid wp14">
   <w:p>
     <w:pPr>
       <w:pStyle w:val="Header"/>
@@ -8031,7 +8051,7 @@
 </file>
 
 <file path=word/numbering.xml><?xml version="1.0" encoding="utf-8"?>
-<w:numbering xmlns:wpc="http://schemas.microsoft.com/office/word/2010/wordprocessingCanvas" xmlns:cx="http://schemas.microsoft.com/office/drawing/2014/chartex" xmlns:cx1="http://schemas.microsoft.com/office/drawing/2015/9/8/chartex" xmlns:mc="http://schemas.openxmlformats.org/markup-compatibility/2006" xmlns:o="urn:schemas-microsoft-com:office:office" xmlns:r="http://schemas.openxmlformats.org/officeDocument/2006/relationships" xmlns:m="http://schemas.openxmlformats.org/officeDocument/2006/math" xmlns:v="urn:schemas-microsoft-com:vml" xmlns:wp14="http://schemas.microsoft.com/office/word/2010/wordprocessingDrawing" xmlns:wp="http://schemas.openxmlformats.org/drawingml/2006/wordprocessingDrawing" xmlns:w10="urn:schemas-microsoft-com:office:word" xmlns:w="http://schemas.openxmlformats.org/wordprocessingml/2006/main" xmlns:w14="http://schemas.microsoft.com/office/word/2010/wordml" xmlns:w15="http://schemas.microsoft.com/office/word/2012/wordml" xmlns:w16se="http://schemas.microsoft.com/office/word/2015/wordml/symex" xmlns:wpg="http://schemas.microsoft.com/office/word/2010/wordprocessingGroup" xmlns:wpi="http://schemas.microsoft.com/office/word/2010/wordprocessingInk" xmlns:wne="http://schemas.microsoft.com/office/word/2006/wordml" xmlns:wps="http://schemas.microsoft.com/office/word/2010/wordprocessingShape" mc:Ignorable="w14 w15 w16se wp14">
+<w:numbering xmlns:wpc="http://schemas.microsoft.com/office/word/2010/wordprocessingCanvas" xmlns:cx="http://schemas.microsoft.com/office/drawing/2014/chartex" xmlns:cx1="http://schemas.microsoft.com/office/drawing/2015/9/8/chartex" xmlns:cx2="http://schemas.microsoft.com/office/drawing/2015/10/21/chartex" xmlns:cx3="http://schemas.microsoft.com/office/drawing/2016/5/9/chartex" xmlns:cx4="http://schemas.microsoft.com/office/drawing/2016/5/10/chartex" xmlns:cx5="http://schemas.microsoft.com/office/drawing/2016/5/11/chartex" xmlns:cx6="http://schemas.microsoft.com/office/drawing/2016/5/12/chartex" xmlns:cx7="http://schemas.microsoft.com/office/drawing/2016/5/13/chartex" xmlns:cx8="http://schemas.microsoft.com/office/drawing/2016/5/14/chartex" xmlns:mc="http://schemas.openxmlformats.org/markup-compatibility/2006" xmlns:aink="http://schemas.microsoft.com/office/drawing/2016/ink" xmlns:am3d="http://schemas.microsoft.com/office/drawing/2017/model3d" xmlns:o="urn:schemas-microsoft-com:office:office" xmlns:r="http://schemas.openxmlformats.org/officeDocument/2006/relationships" xmlns:m="http://schemas.openxmlformats.org/officeDocument/2006/math" xmlns:v="urn:schemas-microsoft-com:vml" xmlns:wp14="http://schemas.microsoft.com/office/word/2010/wordprocessingDrawing" xmlns:wp="http://schemas.openxmlformats.org/drawingml/2006/wordprocessingDrawing" xmlns:w10="urn:schemas-microsoft-com:office:word" xmlns:w="http://schemas.openxmlformats.org/wordprocessingml/2006/main" xmlns:w14="http://schemas.microsoft.com/office/word/2010/wordml" xmlns:w15="http://schemas.microsoft.com/office/word/2012/wordml" xmlns:w16cid="http://schemas.microsoft.com/office/word/2016/wordml/cid" xmlns:w16se="http://schemas.microsoft.com/office/word/2015/wordml/symex" xmlns:wpg="http://schemas.microsoft.com/office/word/2010/wordprocessingGroup" xmlns:wpi="http://schemas.microsoft.com/office/word/2010/wordprocessingInk" xmlns:wne="http://schemas.microsoft.com/office/word/2006/wordml" xmlns:wps="http://schemas.microsoft.com/office/word/2010/wordprocessingShape" mc:Ignorable="w14 w15 w16se w16cid wp14">
   <w:abstractNum w:abstractNumId="0" w15:restartNumberingAfterBreak="0">
     <w:nsid w:val="09982E21"/>
     <w:multiLevelType w:val="hybridMultilevel"/>
@@ -9453,11 +9473,11 @@
   <w:abstractNum w:abstractNumId="13" w15:restartNumberingAfterBreak="0">
     <w:nsid w:val="3EDD6E61"/>
     <w:multiLevelType w:val="hybridMultilevel"/>
-    <w:tmpl w:val="BA6E8C30"/>
-    <w:lvl w:ilvl="0" w:tplc="D79ADD04">
+    <w:tmpl w:val="830615D8"/>
+    <w:lvl w:ilvl="0" w:tplc="08090001">
       <w:start w:val="1"/>
       <w:numFmt w:val="bullet"/>
-      <w:lvlText w:val=""/>
+      <w:lvlText w:val=""/>
       <w:lvlJc w:val="left"/>
       <w:pPr>
         <w:ind w:left="720" w:hanging="360"/>
@@ -10348,11 +10368,11 @@
   <w:abstractNum w:abstractNumId="22" w15:restartNumberingAfterBreak="0">
     <w:nsid w:val="7CA930CC"/>
     <w:multiLevelType w:val="hybridMultilevel"/>
-    <w:tmpl w:val="E904BF9E"/>
-    <w:lvl w:ilvl="0" w:tplc="D79ADD04">
+    <w:tmpl w:val="92F06C9C"/>
+    <w:lvl w:ilvl="0" w:tplc="08090001">
       <w:start w:val="1"/>
       <w:numFmt w:val="bullet"/>
-      <w:lvlText w:val=""/>
+      <w:lvlText w:val=""/>
       <w:lvlJc w:val="left"/>
       <w:pPr>
         <w:ind w:left="720" w:hanging="360"/>
@@ -10534,7 +10554,7 @@
 </file>
 
 <file path=word/styles.xml><?xml version="1.0" encoding="utf-8"?>
-<w:styles xmlns:mc="http://schemas.openxmlformats.org/markup-compatibility/2006" xmlns:r="http://schemas.openxmlformats.org/officeDocument/2006/relationships" xmlns:w="http://schemas.openxmlformats.org/wordprocessingml/2006/main" xmlns:w14="http://schemas.microsoft.com/office/word/2010/wordml" xmlns:w15="http://schemas.microsoft.com/office/word/2012/wordml" xmlns:w16se="http://schemas.microsoft.com/office/word/2015/wordml/symex" mc:Ignorable="w14 w15 w16se">
+<w:styles xmlns:mc="http://schemas.openxmlformats.org/markup-compatibility/2006" xmlns:r="http://schemas.openxmlformats.org/officeDocument/2006/relationships" xmlns:w="http://schemas.openxmlformats.org/wordprocessingml/2006/main" xmlns:w14="http://schemas.microsoft.com/office/word/2010/wordml" xmlns:w15="http://schemas.microsoft.com/office/word/2012/wordml" xmlns:w16cid="http://schemas.microsoft.com/office/word/2016/wordml/cid" xmlns:w16se="http://schemas.microsoft.com/office/word/2015/wordml/symex" mc:Ignorable="w14 w15 w16se w16cid">
   <w:docDefaults>
     <w:rPrDefault>
       <w:rPr>
@@ -10550,7 +10570,7 @@
       </w:pPr>
     </w:pPrDefault>
   </w:docDefaults>
-  <w:latentStyles w:defLockedState="0" w:defUIPriority="99" w:defSemiHidden="0" w:defUnhideWhenUsed="0" w:defQFormat="0" w:count="371">
+  <w:latentStyles w:defLockedState="0" w:defUIPriority="99" w:defSemiHidden="0" w:defUnhideWhenUsed="0" w:defQFormat="0" w:count="375">
     <w:lsdException w:name="Normal" w:uiPriority="0" w:qFormat="1"/>
     <w:lsdException w:name="heading 1" w:uiPriority="9" w:qFormat="1"/>
     <w:lsdException w:name="heading 2" w:semiHidden="1" w:uiPriority="9" w:unhideWhenUsed="1" w:qFormat="1"/>
@@ -10656,7 +10676,6 @@
     <w:lsdException w:name="HTML Sample" w:semiHidden="1" w:unhideWhenUsed="1"/>
     <w:lsdException w:name="HTML Typewriter" w:semiHidden="1" w:unhideWhenUsed="1"/>
     <w:lsdException w:name="HTML Variable" w:semiHidden="1" w:unhideWhenUsed="1"/>
-    <w:lsdException w:name="Normal Table" w:semiHidden="1" w:unhideWhenUsed="1"/>
     <w:lsdException w:name="annotation subject" w:semiHidden="1" w:unhideWhenUsed="1"/>
     <w:lsdException w:name="No List" w:semiHidden="1" w:unhideWhenUsed="1"/>
     <w:lsdException w:name="Outline List 1" w:semiHidden="1" w:unhideWhenUsed="1"/>
@@ -10700,10 +10719,8 @@
     <w:lsdException w:name="Table Elegant" w:semiHidden="1" w:unhideWhenUsed="1"/>
     <w:lsdException w:name="Table Professional" w:semiHidden="1" w:unhideWhenUsed="1"/>
     <w:lsdException w:name="Table Subtle 1" w:semiHidden="1" w:unhideWhenUsed="1"/>
-    <w:lsdException w:name="Table Subtle 2" w:semiHidden="1" w:unhideWhenUsed="1"/>
     <w:lsdException w:name="Table Web 1" w:semiHidden="1" w:unhideWhenUsed="1"/>
     <w:lsdException w:name="Table Web 2" w:semiHidden="1" w:unhideWhenUsed="1"/>
-    <w:lsdException w:name="Table Web 3" w:semiHidden="1" w:unhideWhenUsed="1"/>
     <w:lsdException w:name="Balloon Text" w:semiHidden="1" w:unhideWhenUsed="1"/>
     <w:lsdException w:name="Table Grid" w:uiPriority="39"/>
     <w:lsdException w:name="Table Theme" w:semiHidden="1" w:unhideWhenUsed="1"/>
@@ -10922,6 +10939,10 @@
     <w:lsdException w:name="List Table 5 Dark Accent 6" w:uiPriority="50"/>
     <w:lsdException w:name="List Table 6 Colorful Accent 6" w:uiPriority="51"/>
     <w:lsdException w:name="List Table 7 Colorful Accent 6" w:uiPriority="52"/>
+    <w:lsdException w:name="Mention" w:semiHidden="1" w:unhideWhenUsed="1"/>
+    <w:lsdException w:name="Smart Hyperlink" w:semiHidden="1" w:unhideWhenUsed="1"/>
+    <w:lsdException w:name="Hashtag" w:semiHidden="1" w:unhideWhenUsed="1"/>
+    <w:lsdException w:name="Unresolved Mention" w:semiHidden="1" w:unhideWhenUsed="1"/>
   </w:latentStyles>
   <w:style w:type="paragraph" w:default="1" w:styleId="Normal">
     <w:name w:val="Normal"/>
@@ -11611,7 +11632,7 @@
 </file>
 
 <file path=customXml/itemProps1.xml><?xml version="1.0" encoding="utf-8"?>
-<ds:datastoreItem xmlns:ds="http://schemas.openxmlformats.org/officeDocument/2006/customXml" ds:itemID="{D1AEE137-FAE9-49B8-952D-F680D4B25DA4}">
+<ds:datastoreItem xmlns:ds="http://schemas.openxmlformats.org/officeDocument/2006/customXml" ds:itemID="{08F224B8-06B3-474A-91C9-21A0C8132E0C}">
   <ds:schemaRefs>
     <ds:schemaRef ds:uri="http://schemas.openxmlformats.org/officeDocument/2006/bibliography"/>
   </ds:schemaRefs>

</xml_diff>